<commit_message>
Chapitre 2 mise à jour
dernière mise à jour de 2eme chapitre, j'ai critiqué 3 application nrmlmnt yekfou ma nzidoch une autre, kyn w7da ma lqitch les inconvénients hh ( eqraw w choufo wch tmodifiw )
</commit_message>
<xml_diff>
--- a/Conception/pfe_app_proposition.docx
+++ b/Conception/pfe_app_proposition.docx
@@ -245,13 +245,7 @@
         <w:ind w:left="1494"/>
       </w:pPr>
       <w:r>
-        <w:t>Wilaya</w:t>
-      </w:r>
-      <w:r>
-        <w:t xml:space="preserve"> et </w:t>
-      </w:r>
-      <w:r>
-        <w:t>Commune.</w:t>
+        <w:t>Wilaya et Commune.</w:t>
       </w:r>
     </w:p>
     <w:p>
@@ -536,6 +530,8 @@
       <w:r>
         <w:t xml:space="preserve">Description </w:t>
       </w:r>
+      <w:bookmarkStart w:id="2" w:name="_GoBack"/>
+      <w:bookmarkEnd w:id="2"/>
     </w:p>
     <w:p>
       <w:pPr>
@@ -631,7 +627,13 @@
         <w:t>Affichage de</w:t>
       </w:r>
       <w:r>
-        <w:t xml:space="preserve"> l’itinéraire depuis la localisation actuelle vers un endroit voulu.</w:t>
+        <w:t xml:space="preserve"> l’itinéraire </w:t>
+      </w:r>
+      <w:r>
+        <w:t>depuis la localisation actuelle vers un endroit voulu</w:t>
+      </w:r>
+      <w:r>
+        <w:t>.</w:t>
       </w:r>
     </w:p>
     <w:p>
@@ -750,8 +752,6 @@
         </w:rPr>
         <w:t>Réservé aux administrateurs :</w:t>
       </w:r>
-      <w:bookmarkStart w:id="2" w:name="_GoBack"/>
-      <w:bookmarkEnd w:id="2"/>
     </w:p>
     <w:p>
       <w:pPr>
@@ -3052,7 +3052,6 @@
   <w:style w:type="character" w:default="1" w:styleId="DefaultParagraphFont">
     <w:name w:val="Default Paragraph Font"/>
     <w:uiPriority w:val="1"/>
-    <w:semiHidden/>
     <w:unhideWhenUsed/>
   </w:style>
   <w:style w:type="table" w:default="1" w:styleId="TableNormal">
@@ -3702,7 +3701,7 @@
 </file>
 
 <file path=customXml/itemProps1.xml><?xml version="1.0" encoding="utf-8"?>
-<ds:datastoreItem xmlns:ds="http://schemas.openxmlformats.org/officeDocument/2006/customXml" ds:itemID="{8F5EE078-DBAD-4B48-B2F3-3664D12742C4}">
+<ds:datastoreItem xmlns:ds="http://schemas.openxmlformats.org/officeDocument/2006/customXml" ds:itemID="{BD3F162E-67F2-490E-B524-F60C712BDFBE}">
   <ds:schemaRefs>
     <ds:schemaRef ds:uri="http://schemas.openxmlformats.org/officeDocument/2006/bibliography"/>
   </ds:schemaRefs>

</xml_diff>